<commit_message>
Progressed through Lesson 6
</commit_message>
<xml_diff>
--- a/Term 1/6. Convolutional Neural Networks/Notes.docx
+++ b/Term 1/6. Convolutional Neural Networks/Notes.docx
@@ -4,28 +4,12 @@
   <w:body>
     <w:p>
       <w:r>
-        <w:t xml:space="preserve">So Far </w:t>
-      </w:r>
-      <w:proofErr w:type="gramStart"/>
-      <w:r>
-        <w:t>We</w:t>
-      </w:r>
-      <w:proofErr w:type="gramEnd"/>
-      <w:r>
-        <w:t xml:space="preserve"> have talked about the general structure of neural networks, However when we look at specific applications, much more can be done.</w:t>
-      </w:r>
-    </w:p>
-    <w:p>
-      <w:r>
-        <w:t xml:space="preserve">This is because </w:t>
-      </w:r>
-      <w:proofErr w:type="gramStart"/>
-      <w:r>
-        <w:t>If</w:t>
-      </w:r>
-      <w:proofErr w:type="gramEnd"/>
-      <w:r>
-        <w:t xml:space="preserve"> your data has some structure, and your network doesn’t need to learn that structure from scratch, the performance is much better. Ex. If you want to read the letter in an image, color isn’t relevant so design your network to take an input that is greyscale. It will reduce the complexity</w:t>
+        <w:t>So Far We have talked about the general structure of neural networks, However when we look at specific applications, much more can be done.</w:t>
+      </w:r>
+    </w:p>
+    <w:p>
+      <w:r>
+        <w:t>This is because If your data has some structure, and your network doesn’t need to learn that structure from scratch, the performance is much better. Ex. If you want to read the letter in an image, color isn’t relevant so design your network to take an input that is greyscale. It will reduce the complexity</w:t>
       </w:r>
     </w:p>
     <w:p/>
@@ -36,31 +20,7 @@
         </w:rPr>
       </w:pPr>
       <w:r>
-        <w:t xml:space="preserve">Ex. If you have an image input, and you want to determine </w:t>
-      </w:r>
-      <w:proofErr w:type="spellStart"/>
-      <w:r>
-        <w:t>wheter</w:t>
-      </w:r>
-      <w:proofErr w:type="spellEnd"/>
-      <w:r>
-        <w:t xml:space="preserve"> the image is a cat. Does it matter </w:t>
-      </w:r>
-      <w:proofErr w:type="spellStart"/>
-      <w:r>
-        <w:t>wether</w:t>
-      </w:r>
-      <w:proofErr w:type="spellEnd"/>
-      <w:r>
-        <w:t xml:space="preserve"> the cat is in the center, top left/right? It doesn’t matter where the image is. If it doesn’t matter where it is, it lowers the complexity if you tell your network that objects in images are the same </w:t>
-      </w:r>
-      <w:proofErr w:type="spellStart"/>
-      <w:r>
-        <w:t>wheter</w:t>
-      </w:r>
-      <w:proofErr w:type="spellEnd"/>
-      <w:r>
-        <w:t xml:space="preserve"> they are in the left or the right side. It is called </w:t>
+        <w:t xml:space="preserve">Ex. If you have an image input, and you want to determine wheter the image is a cat. Does it matter wether the cat is in the center, top left/right? It doesn’t matter where the image is. If it doesn’t matter where it is, it lowers the complexity if you tell your network that objects in images are the same wheter they are in the left or the right side. It is called </w:t>
       </w:r>
       <w:r>
         <w:rPr>
@@ -77,21 +37,8 @@
       <w:r>
         <w:t xml:space="preserve">When gaining meaning from text, does the position of a noun like kitten change the definition? No so the same part of the network that learns what a kitten is can be </w:t>
       </w:r>
-      <w:proofErr w:type="spellStart"/>
-      <w:r>
-        <w:t>resused</w:t>
-      </w:r>
-      <w:proofErr w:type="spellEnd"/>
-      <w:r>
-        <w:t xml:space="preserve"> instead of re-learning it </w:t>
-      </w:r>
-      <w:proofErr w:type="spellStart"/>
-      <w:r>
-        <w:t>everytime</w:t>
-      </w:r>
-      <w:proofErr w:type="spellEnd"/>
-      <w:r>
-        <w:t>.</w:t>
+      <w:r>
+        <w:t>resused instead of re-learning it everytime.</w:t>
       </w:r>
     </w:p>
     <w:p/>
@@ -111,15 +58,7 @@
     </w:p>
     <w:p>
       <w:r>
-        <w:t xml:space="preserve">Weight sharing is used for Images with Convolutional Neural Networks, and with text and sequence in general, it leads to </w:t>
-      </w:r>
-      <w:proofErr w:type="spellStart"/>
-      <w:r>
-        <w:t>embeddings</w:t>
-      </w:r>
-      <w:proofErr w:type="spellEnd"/>
-      <w:r>
-        <w:t xml:space="preserve"> and recurring neural networks.</w:t>
+        <w:t>Weight sharing is used for Images with Convolutional Neural Networks, and with text and sequence in general, it leads to embeddings and recurring neural networks.</w:t>
       </w:r>
     </w:p>
     <w:p/>
@@ -139,21 +78,7 @@
         <w:rPr>
           <w:b/>
         </w:rPr>
-        <w:t xml:space="preserve"> (</w:t>
-      </w:r>
-      <w:proofErr w:type="spellStart"/>
-      <w:r>
-        <w:rPr>
-          <w:b/>
-        </w:rPr>
-        <w:t>Covents</w:t>
-      </w:r>
-      <w:proofErr w:type="spellEnd"/>
-      <w:r>
-        <w:rPr>
-          <w:b/>
-        </w:rPr>
-        <w:t>)</w:t>
+        <w:t xml:space="preserve"> (Covents)</w:t>
       </w:r>
     </w:p>
     <w:p>
@@ -439,24 +364,11 @@
       </w:r>
     </w:p>
     <w:p>
-      <w:proofErr w:type="spellStart"/>
       <w:r>
         <w:t>Covne</w:t>
       </w:r>
       <w:r>
-        <w:t>ts</w:t>
-      </w:r>
-      <w:proofErr w:type="spellEnd"/>
-      <w:r>
-        <w:t xml:space="preserve"> work similar to how humans determine what is in an image. To determine </w:t>
-      </w:r>
-      <w:proofErr w:type="spellStart"/>
-      <w:r>
-        <w:t>wheter</w:t>
-      </w:r>
-      <w:proofErr w:type="spellEnd"/>
-      <w:r>
-        <w:t xml:space="preserve"> a dog is a golden retriever we try and identify certain parts. The nose, the eyes, the fur and try to break down the image into smaller parts, recognize them, and then combine them to get an idea of the overall dog.</w:t>
+        <w:t>ts work similar to how humans determine what is in an image. To determine wheter a dog is a golden retriever we try and identify certain parts. The nose, the eyes, the fur and try to break down the image into smaller parts, recognize them, and then combine them to get an idea of the overall dog.</w:t>
       </w:r>
     </w:p>
     <w:p>
@@ -621,29 +533,7 @@
           <w:szCs w:val="23"/>
           <w:lang w:eastAsia="en-CA"/>
         </w:rPr>
-        <w:t xml:space="preserve">With deep learning, we don't actually program the CNN to recognize these specific features. Rather, the CNN learns on its own to recognize such objects through forward propagation and </w:t>
-      </w:r>
-      <w:proofErr w:type="spellStart"/>
-      <w:r>
-        <w:rPr>
-          <w:rFonts w:ascii="Arial" w:eastAsia="Times New Roman" w:hAnsi="Arial" w:cs="Arial"/>
-          <w:color w:val="4F4F4F"/>
-          <w:sz w:val="23"/>
-          <w:szCs w:val="23"/>
-          <w:lang w:eastAsia="en-CA"/>
-        </w:rPr>
-        <w:t>backpropagation</w:t>
-      </w:r>
-      <w:proofErr w:type="spellEnd"/>
-      <w:r>
-        <w:rPr>
-          <w:rFonts w:ascii="Arial" w:eastAsia="Times New Roman" w:hAnsi="Arial" w:cs="Arial"/>
-          <w:color w:val="4F4F4F"/>
-          <w:sz w:val="23"/>
-          <w:szCs w:val="23"/>
-          <w:lang w:eastAsia="en-CA"/>
-        </w:rPr>
-        <w:t>!</w:t>
+        <w:t>With deep learning, we don't actually program the CNN to recognize these specific features. Rather, the CNN learns on its own to recognize such objects through forward propagation and backpropagation!</w:t>
       </w:r>
     </w:p>
     <w:p>
@@ -898,7 +788,10 @@
         </w:tabs>
       </w:pPr>
       <w:r>
-        <w:t>The reason one patch can have multiple (k) neurons in the next layer is because a patch can have multiple interesting characteristics we want to capture.</w:t>
+        <w:t>The reason one patch can have multiple (k) neurons in the next layer is because a patch can have multiple interesting cha</w:t>
+      </w:r>
+      <w:r>
+        <w:t>racteristics we want to capture, Like color and shape.</w:t>
       </w:r>
     </w:p>
     <w:p>
@@ -1138,8 +1031,1003 @@
       <w:r>
         <w:t>The depth of the output is equal to the number of filter you choose.</w:t>
       </w:r>
+      <w:r>
+        <w:t xml:space="preserve"> Each layer of the filter looks for somewhat different things, like color, shape, etc. We choose the filter depth we wish.</w:t>
+      </w:r>
+    </w:p>
+    <w:p>
+      <w:pPr>
+        <w:tabs>
+          <w:tab w:val="left" w:pos="8589"/>
+        </w:tabs>
+      </w:pPr>
+    </w:p>
+    <w:p>
+      <w:pPr>
+        <w:tabs>
+          <w:tab w:val="left" w:pos="8589"/>
+        </w:tabs>
+      </w:pPr>
+      <w:r>
+        <w:t>Sizes:</w:t>
+      </w:r>
+    </w:p>
+    <w:p>
+      <w:pPr>
+        <w:tabs>
+          <w:tab w:val="left" w:pos="8589"/>
+        </w:tabs>
+      </w:pPr>
+    </w:p>
+    <w:p>
+      <w:pPr>
+        <w:tabs>
+          <w:tab w:val="left" w:pos="8589"/>
+        </w:tabs>
+      </w:pPr>
+      <w:r>
+        <w:t>Feature Map is:</w:t>
+      </w:r>
+      <w:r>
+        <w:t xml:space="preserve"> 1 Layer of Output if Convolution of Filter and input Image.</w:t>
+      </w:r>
+    </w:p>
+    <w:p>
+      <w:pPr>
+        <w:tabs>
+          <w:tab w:val="left" w:pos="8589"/>
+        </w:tabs>
+      </w:pPr>
+      <w:r>
+        <w:rPr>
+          <w:noProof/>
+          <w:lang w:eastAsia="en-CA"/>
+        </w:rPr>
+        <w:drawing>
+          <wp:inline distT="0" distB="0" distL="0" distR="0" wp14:anchorId="62E9C5B6" wp14:editId="34A0829E">
+            <wp:extent cx="5943600" cy="2548255"/>
+            <wp:effectExtent l="0" t="0" r="0" b="4445"/>
+            <wp:docPr id="9" name="Picture 9"/>
+            <wp:cNvGraphicFramePr>
+              <a:graphicFrameLocks xmlns:a="http://schemas.openxmlformats.org/drawingml/2006/main" noChangeAspect="1"/>
+            </wp:cNvGraphicFramePr>
+            <a:graphic xmlns:a="http://schemas.openxmlformats.org/drawingml/2006/main">
+              <a:graphicData uri="http://schemas.openxmlformats.org/drawingml/2006/picture">
+                <pic:pic xmlns:pic="http://schemas.openxmlformats.org/drawingml/2006/picture">
+                  <pic:nvPicPr>
+                    <pic:cNvPr id="1" name=""/>
+                    <pic:cNvPicPr/>
+                  </pic:nvPicPr>
+                  <pic:blipFill>
+                    <a:blip r:embed="rId13"/>
+                    <a:stretch>
+                      <a:fillRect/>
+                    </a:stretch>
+                  </pic:blipFill>
+                  <pic:spPr>
+                    <a:xfrm>
+                      <a:off x="0" y="0"/>
+                      <a:ext cx="5943600" cy="2548255"/>
+                    </a:xfrm>
+                    <a:prstGeom prst="rect">
+                      <a:avLst/>
+                    </a:prstGeom>
+                  </pic:spPr>
+                </pic:pic>
+              </a:graphicData>
+            </a:graphic>
+          </wp:inline>
+        </w:drawing>
+      </w:r>
+    </w:p>
+    <w:p>
+      <w:pPr>
+        <w:tabs>
+          <w:tab w:val="left" w:pos="8589"/>
+        </w:tabs>
+      </w:pPr>
+      <w:r>
+        <w:t>The weights and biases learned from each layer is shared with the other patches of the same layer.</w:t>
+      </w:r>
+    </w:p>
+    <w:p>
+      <w:pPr>
+        <w:tabs>
+          <w:tab w:val="left" w:pos="8589"/>
+        </w:tabs>
+      </w:pPr>
+    </w:p>
+    <w:p>
+      <w:pPr>
+        <w:tabs>
+          <w:tab w:val="left" w:pos="8589"/>
+        </w:tabs>
+      </w:pPr>
+      <w:r>
+        <w:t>How much Neurons are there?</w:t>
+      </w:r>
+    </w:p>
+    <w:p>
+      <w:pPr>
+        <w:tabs>
+          <w:tab w:val="left" w:pos="8589"/>
+        </w:tabs>
+        <w:rPr>
+          <w:rFonts w:ascii="Arial" w:hAnsi="Arial" w:cs="Arial"/>
+          <w:color w:val="4F4F4F"/>
+          <w:sz w:val="23"/>
+          <w:szCs w:val="23"/>
+          <w:shd w:val="clear" w:color="auto" w:fill="FFFFFF"/>
+        </w:rPr>
+      </w:pPr>
+      <w:r>
+        <w:rPr>
+          <w:rFonts w:ascii="Arial" w:hAnsi="Arial" w:cs="Arial"/>
+          <w:color w:val="4F4F4F"/>
+          <w:sz w:val="23"/>
+          <w:szCs w:val="23"/>
+          <w:shd w:val="clear" w:color="auto" w:fill="FFFFFF"/>
+        </w:rPr>
+        <w:lastRenderedPageBreak/>
+        <w:t>Without parameter sharing, each neuron in the output layer must connect to each neuron in the filter. In addition, each neuron in the output layer must also connect to a single bias neuron.</w:t>
+      </w:r>
+    </w:p>
+    <w:p>
+      <w:pPr>
+        <w:tabs>
+          <w:tab w:val="left" w:pos="8589"/>
+        </w:tabs>
+        <w:rPr>
+          <w:rFonts w:ascii="Arial" w:hAnsi="Arial" w:cs="Arial"/>
+          <w:color w:val="4F4F4F"/>
+          <w:sz w:val="23"/>
+          <w:szCs w:val="23"/>
+          <w:shd w:val="clear" w:color="auto" w:fill="FFFFFF"/>
+        </w:rPr>
+      </w:pPr>
+      <w:r>
+        <w:rPr>
+          <w:rFonts w:ascii="Arial" w:hAnsi="Arial" w:cs="Arial"/>
+          <w:color w:val="4F4F4F"/>
+          <w:sz w:val="23"/>
+          <w:szCs w:val="23"/>
+          <w:shd w:val="clear" w:color="auto" w:fill="FFFFFF"/>
+        </w:rPr>
+        <w:t>Therefore: If our output Layer is 14x14x20, and our Filter is 8x8x3,</w:t>
+      </w:r>
+    </w:p>
+    <w:p>
+      <w:pPr>
+        <w:tabs>
+          <w:tab w:val="left" w:pos="8589"/>
+        </w:tabs>
+        <w:rPr>
+          <w:rFonts w:ascii="Arial" w:hAnsi="Arial" w:cs="Arial"/>
+          <w:color w:val="4F4F4F"/>
+          <w:sz w:val="23"/>
+          <w:szCs w:val="23"/>
+          <w:shd w:val="clear" w:color="auto" w:fill="FFFFFF"/>
+        </w:rPr>
+      </w:pPr>
+      <w:r>
+        <w:rPr>
+          <w:rFonts w:ascii="Arial" w:hAnsi="Arial" w:cs="Arial"/>
+          <w:color w:val="4F4F4F"/>
+          <w:sz w:val="23"/>
+          <w:szCs w:val="23"/>
+          <w:shd w:val="clear" w:color="auto" w:fill="FFFFFF"/>
+        </w:rPr>
+        <w:t xml:space="preserve">The Number of </w:t>
+      </w:r>
+      <w:r>
+        <w:rPr>
+          <w:rFonts w:ascii="Arial" w:hAnsi="Arial" w:cs="Arial"/>
+          <w:color w:val="4F4F4F"/>
+          <w:sz w:val="23"/>
+          <w:szCs w:val="23"/>
+          <w:shd w:val="clear" w:color="auto" w:fill="FFFFFF"/>
+        </w:rPr>
+        <w:t>Parameters</w:t>
+      </w:r>
+      <w:r>
+        <w:rPr>
+          <w:rFonts w:ascii="Arial" w:hAnsi="Arial" w:cs="Arial"/>
+          <w:color w:val="4F4F4F"/>
+          <w:sz w:val="23"/>
+          <w:szCs w:val="23"/>
+          <w:shd w:val="clear" w:color="auto" w:fill="FFFFFF"/>
+        </w:rPr>
+        <w:t xml:space="preserve"> is: (8x8x3 + 1)x(14x14x20) = 756,560</w:t>
+      </w:r>
+    </w:p>
+    <w:p>
+      <w:pPr>
+        <w:tabs>
+          <w:tab w:val="left" w:pos="8589"/>
+        </w:tabs>
+        <w:rPr>
+          <w:rFonts w:ascii="Arial" w:hAnsi="Arial" w:cs="Arial"/>
+          <w:color w:val="4F4F4F"/>
+          <w:sz w:val="23"/>
+          <w:szCs w:val="23"/>
+          <w:shd w:val="clear" w:color="auto" w:fill="FFFFFF"/>
+        </w:rPr>
+      </w:pPr>
+    </w:p>
+    <w:p>
+      <w:pPr>
+        <w:tabs>
+          <w:tab w:val="left" w:pos="8589"/>
+        </w:tabs>
+        <w:rPr>
+          <w:rFonts w:ascii="Arial" w:hAnsi="Arial" w:cs="Arial"/>
+          <w:color w:val="4F4F4F"/>
+          <w:sz w:val="23"/>
+          <w:szCs w:val="23"/>
+          <w:shd w:val="clear" w:color="auto" w:fill="FFFFFF"/>
+        </w:rPr>
+      </w:pPr>
+      <w:r>
+        <w:rPr>
+          <w:rFonts w:ascii="Arial" w:hAnsi="Arial" w:cs="Arial"/>
+          <w:color w:val="4F4F4F"/>
+          <w:sz w:val="23"/>
+          <w:szCs w:val="23"/>
+          <w:shd w:val="clear" w:color="auto" w:fill="FFFFFF"/>
+        </w:rPr>
+        <w:t>With parameter Sharing however:</w:t>
+      </w:r>
+    </w:p>
+    <w:p>
+      <w:pPr>
+        <w:tabs>
+          <w:tab w:val="left" w:pos="8589"/>
+        </w:tabs>
+        <w:rPr>
+          <w:rFonts w:ascii="Arial" w:hAnsi="Arial" w:cs="Arial"/>
+          <w:color w:val="4F4F4F"/>
+          <w:sz w:val="23"/>
+          <w:szCs w:val="23"/>
+          <w:shd w:val="clear" w:color="auto" w:fill="FFFFFF"/>
+        </w:rPr>
+      </w:pPr>
+      <w:r>
+        <w:rPr>
+          <w:rFonts w:ascii="Arial" w:hAnsi="Arial" w:cs="Arial"/>
+          <w:color w:val="4F4F4F"/>
+          <w:sz w:val="23"/>
+          <w:szCs w:val="23"/>
+          <w:shd w:val="clear" w:color="auto" w:fill="FFFFFF"/>
+        </w:rPr>
+        <w:t xml:space="preserve">Every Neuron in the Output Layer shares its parameters with every other neuron in its same channel. </w:t>
+      </w:r>
+    </w:p>
+    <w:p>
+      <w:pPr>
+        <w:tabs>
+          <w:tab w:val="left" w:pos="8589"/>
+        </w:tabs>
+        <w:rPr>
+          <w:rFonts w:ascii="Arial" w:hAnsi="Arial" w:cs="Arial"/>
+          <w:color w:val="4F4F4F"/>
+          <w:sz w:val="23"/>
+          <w:szCs w:val="23"/>
+          <w:shd w:val="clear" w:color="auto" w:fill="FFFFFF"/>
+        </w:rPr>
+      </w:pPr>
+      <w:r>
+        <w:rPr>
+          <w:rFonts w:ascii="Arial" w:hAnsi="Arial" w:cs="Arial"/>
+          <w:color w:val="4F4F4F"/>
+          <w:sz w:val="23"/>
+          <w:szCs w:val="23"/>
+          <w:shd w:val="clear" w:color="auto" w:fill="FFFFFF"/>
+        </w:rPr>
+        <w:t>With parameter sharing, each neuron in an output channel shares its weights with every other neuron in that channel. So the number of parameters is equal to the number of neurons in the filter, plus a bias neuron, all multiplied by the number of channels in the output layer.</w:t>
+      </w:r>
+    </w:p>
+    <w:p>
+      <w:pPr>
+        <w:tabs>
+          <w:tab w:val="left" w:pos="8589"/>
+        </w:tabs>
+        <w:rPr>
+          <w:rFonts w:ascii="Arial" w:hAnsi="Arial" w:cs="Arial"/>
+          <w:color w:val="4F4F4F"/>
+          <w:sz w:val="23"/>
+          <w:szCs w:val="23"/>
+          <w:shd w:val="clear" w:color="auto" w:fill="FFFFFF"/>
+        </w:rPr>
+      </w:pPr>
+      <w:r>
+        <w:rPr>
+          <w:rFonts w:ascii="Arial" w:hAnsi="Arial" w:cs="Arial"/>
+          <w:color w:val="4F4F4F"/>
+          <w:sz w:val="23"/>
+          <w:szCs w:val="23"/>
+          <w:shd w:val="clear" w:color="auto" w:fill="FFFFFF"/>
+        </w:rPr>
+        <w:t xml:space="preserve">The Number of </w:t>
+      </w:r>
+      <w:r>
+        <w:rPr>
+          <w:rFonts w:ascii="Arial" w:hAnsi="Arial" w:cs="Arial"/>
+          <w:color w:val="4F4F4F"/>
+          <w:sz w:val="23"/>
+          <w:szCs w:val="23"/>
+          <w:shd w:val="clear" w:color="auto" w:fill="FFFFFF"/>
+        </w:rPr>
+        <w:t>Parameters</w:t>
+      </w:r>
+      <w:r>
+        <w:rPr>
+          <w:rFonts w:ascii="Arial" w:hAnsi="Arial" w:cs="Arial"/>
+          <w:color w:val="4F4F4F"/>
+          <w:sz w:val="23"/>
+          <w:szCs w:val="23"/>
+          <w:shd w:val="clear" w:color="auto" w:fill="FFFFFF"/>
+        </w:rPr>
+        <w:t xml:space="preserve"> is: (8x8x3 + 1) * (20) = 3,840 + 20 =  3,860</w:t>
+      </w:r>
+    </w:p>
+    <w:p>
+      <w:pPr>
+        <w:tabs>
+          <w:tab w:val="left" w:pos="8589"/>
+        </w:tabs>
+        <w:rPr>
+          <w:rFonts w:ascii="Arial" w:hAnsi="Arial" w:cs="Arial"/>
+          <w:color w:val="4F4F4F"/>
+          <w:sz w:val="23"/>
+          <w:szCs w:val="23"/>
+          <w:shd w:val="clear" w:color="auto" w:fill="FFFFFF"/>
+        </w:rPr>
+      </w:pPr>
+      <w:r>
+        <w:rPr>
+          <w:rFonts w:ascii="Arial" w:hAnsi="Arial" w:cs="Arial"/>
+          <w:color w:val="4F4F4F"/>
+          <w:sz w:val="23"/>
+          <w:szCs w:val="23"/>
+          <w:shd w:val="clear" w:color="auto" w:fill="FFFFFF"/>
+        </w:rPr>
+        <w:t>Which is much less. (3,840 weights and 20 biases)</w:t>
+      </w:r>
+    </w:p>
+    <w:p>
+      <w:pPr>
+        <w:tabs>
+          <w:tab w:val="left" w:pos="8589"/>
+        </w:tabs>
+        <w:rPr>
+          <w:rFonts w:ascii="Arial" w:hAnsi="Arial" w:cs="Arial"/>
+          <w:color w:val="4F4F4F"/>
+          <w:sz w:val="23"/>
+          <w:szCs w:val="23"/>
+          <w:shd w:val="clear" w:color="auto" w:fill="FFFFFF"/>
+        </w:rPr>
+      </w:pPr>
+    </w:p>
+    <w:p>
+      <w:pPr>
+        <w:tabs>
+          <w:tab w:val="left" w:pos="8589"/>
+        </w:tabs>
+        <w:rPr>
+          <w:rFonts w:ascii="Arial" w:hAnsi="Arial" w:cs="Arial"/>
+          <w:color w:val="4F4F4F"/>
+          <w:sz w:val="23"/>
+          <w:szCs w:val="23"/>
+          <w:shd w:val="clear" w:color="auto" w:fill="FFFFFF"/>
+        </w:rPr>
+      </w:pPr>
+    </w:p>
+    <w:p>
+      <w:pPr>
+        <w:tabs>
+          <w:tab w:val="left" w:pos="8589"/>
+        </w:tabs>
+        <w:rPr>
+          <w:rFonts w:ascii="Arial" w:hAnsi="Arial" w:cs="Arial"/>
+          <w:b/>
+          <w:color w:val="4F4F4F"/>
+          <w:sz w:val="23"/>
+          <w:szCs w:val="23"/>
+          <w:shd w:val="clear" w:color="auto" w:fill="FFFFFF"/>
+        </w:rPr>
+      </w:pPr>
+      <w:r>
+        <w:rPr>
+          <w:rFonts w:ascii="Arial" w:hAnsi="Arial" w:cs="Arial"/>
+          <w:b/>
+          <w:color w:val="4F4F4F"/>
+          <w:sz w:val="23"/>
+          <w:szCs w:val="23"/>
+          <w:shd w:val="clear" w:color="auto" w:fill="FFFFFF"/>
+        </w:rPr>
+        <w:t>Improving a Covnett:</w:t>
+      </w:r>
+    </w:p>
+    <w:p>
+      <w:pPr>
+        <w:tabs>
+          <w:tab w:val="left" w:pos="8589"/>
+        </w:tabs>
+        <w:rPr>
+          <w:rFonts w:ascii="Arial" w:hAnsi="Arial" w:cs="Arial"/>
+          <w:color w:val="4F4F4F"/>
+          <w:sz w:val="23"/>
+          <w:szCs w:val="23"/>
+          <w:shd w:val="clear" w:color="auto" w:fill="FFFFFF"/>
+        </w:rPr>
+      </w:pPr>
+    </w:p>
+    <w:p>
+      <w:pPr>
+        <w:tabs>
+          <w:tab w:val="left" w:pos="8589"/>
+        </w:tabs>
+        <w:rPr>
+          <w:rFonts w:ascii="Arial" w:hAnsi="Arial" w:cs="Arial"/>
+          <w:color w:val="4F4F4F"/>
+          <w:sz w:val="23"/>
+          <w:szCs w:val="23"/>
+          <w:shd w:val="clear" w:color="auto" w:fill="FFFFFF"/>
+        </w:rPr>
+      </w:pPr>
+      <w:r>
+        <w:rPr>
+          <w:rFonts w:ascii="Arial" w:hAnsi="Arial" w:cs="Arial"/>
+          <w:b/>
+          <w:color w:val="4F4F4F"/>
+          <w:sz w:val="23"/>
+          <w:szCs w:val="23"/>
+          <w:shd w:val="clear" w:color="auto" w:fill="FFFFFF"/>
+        </w:rPr>
+        <w:t>Pooling</w:t>
+      </w:r>
+      <w:r>
+        <w:rPr>
+          <w:rFonts w:ascii="Arial" w:hAnsi="Arial" w:cs="Arial"/>
+          <w:color w:val="4F4F4F"/>
+          <w:sz w:val="23"/>
+          <w:szCs w:val="23"/>
+          <w:shd w:val="clear" w:color="auto" w:fill="FFFFFF"/>
+        </w:rPr>
+        <w:t>.</w:t>
+      </w:r>
+    </w:p>
+    <w:p>
+      <w:pPr>
+        <w:tabs>
+          <w:tab w:val="left" w:pos="8589"/>
+        </w:tabs>
+        <w:rPr>
+          <w:rFonts w:ascii="Arial" w:hAnsi="Arial" w:cs="Arial"/>
+          <w:color w:val="4F4F4F"/>
+          <w:sz w:val="23"/>
+          <w:szCs w:val="23"/>
+          <w:shd w:val="clear" w:color="auto" w:fill="FFFFFF"/>
+        </w:rPr>
+      </w:pPr>
+      <w:r>
+        <w:rPr>
+          <w:rFonts w:ascii="Arial" w:hAnsi="Arial" w:cs="Arial"/>
+          <w:color w:val="4F4F4F"/>
+          <w:sz w:val="23"/>
+          <w:szCs w:val="23"/>
+          <w:shd w:val="clear" w:color="auto" w:fill="FFFFFF"/>
+        </w:rPr>
+        <w:t>Reducing the special extent of your feature maps.</w:t>
+      </w:r>
+    </w:p>
+    <w:p>
+      <w:pPr>
+        <w:tabs>
+          <w:tab w:val="left" w:pos="8589"/>
+        </w:tabs>
+      </w:pPr>
+      <w:r>
+        <w:t>This method reduces the stride, which increases the size of the output layer, and then combines local points in the feature map.</w:t>
+      </w:r>
+    </w:p>
+    <w:p>
+      <w:pPr>
+        <w:tabs>
+          <w:tab w:val="left" w:pos="8589"/>
+        </w:tabs>
+      </w:pPr>
+      <w:r>
+        <w:rPr>
+          <w:b/>
+        </w:rPr>
+        <w:t>Max pooling</w:t>
+      </w:r>
+      <w:r>
+        <w:t xml:space="preserve"> takes the maximum of the neighbourhood and simplifies it to that max.</w:t>
+      </w:r>
+    </w:p>
+    <w:p>
+      <w:pPr>
+        <w:tabs>
+          <w:tab w:val="left" w:pos="8589"/>
+        </w:tabs>
+      </w:pPr>
+      <w:r>
+        <w:t>Good: Parameter-Free, and Often More Accurate</w:t>
+      </w:r>
+    </w:p>
+    <w:p>
+      <w:pPr>
+        <w:tabs>
+          <w:tab w:val="left" w:pos="8589"/>
+        </w:tabs>
+      </w:pPr>
+      <w:r>
+        <w:t>Bad: More Expensive, More Hyper Parameters (Pooling Size, Pooling Stride.)</w:t>
+      </w:r>
+    </w:p>
+    <w:p>
+      <w:pPr>
+        <w:tabs>
+          <w:tab w:val="left" w:pos="8589"/>
+        </w:tabs>
+      </w:pPr>
+      <w:r>
+        <w:rPr>
+          <w:b/>
+        </w:rPr>
+        <w:t>Average Pooling</w:t>
+      </w:r>
+      <w:r>
+        <w:t xml:space="preserve"> takes the average and has that represent the neighborhood.</w:t>
+      </w:r>
+    </w:p>
+    <w:p>
+      <w:pPr>
+        <w:tabs>
+          <w:tab w:val="left" w:pos="8589"/>
+        </w:tabs>
+      </w:pPr>
+      <w:r>
+        <w:t>A typical Covnet Architecture.</w:t>
+      </w:r>
+    </w:p>
+    <w:p>
+      <w:pPr>
+        <w:tabs>
+          <w:tab w:val="left" w:pos="8589"/>
+        </w:tabs>
+      </w:pPr>
+      <w:r>
+        <w:rPr>
+          <w:noProof/>
+          <w:lang w:eastAsia="en-CA"/>
+        </w:rPr>
+        <w:lastRenderedPageBreak/>
+        <w:drawing>
+          <wp:inline distT="0" distB="0" distL="0" distR="0" wp14:anchorId="0F340EAA" wp14:editId="1F1B1F72">
+            <wp:extent cx="5943600" cy="3074670"/>
+            <wp:effectExtent l="0" t="0" r="0" b="0"/>
+            <wp:docPr id="10" name="Picture 10"/>
+            <wp:cNvGraphicFramePr>
+              <a:graphicFrameLocks xmlns:a="http://schemas.openxmlformats.org/drawingml/2006/main" noChangeAspect="1"/>
+            </wp:cNvGraphicFramePr>
+            <a:graphic xmlns:a="http://schemas.openxmlformats.org/drawingml/2006/main">
+              <a:graphicData uri="http://schemas.openxmlformats.org/drawingml/2006/picture">
+                <pic:pic xmlns:pic="http://schemas.openxmlformats.org/drawingml/2006/picture">
+                  <pic:nvPicPr>
+                    <pic:cNvPr id="1" name=""/>
+                    <pic:cNvPicPr/>
+                  </pic:nvPicPr>
+                  <pic:blipFill>
+                    <a:blip r:embed="rId14"/>
+                    <a:stretch>
+                      <a:fillRect/>
+                    </a:stretch>
+                  </pic:blipFill>
+                  <pic:spPr>
+                    <a:xfrm>
+                      <a:off x="0" y="0"/>
+                      <a:ext cx="5943600" cy="3074670"/>
+                    </a:xfrm>
+                    <a:prstGeom prst="rect">
+                      <a:avLst/>
+                    </a:prstGeom>
+                  </pic:spPr>
+                </pic:pic>
+              </a:graphicData>
+            </a:graphic>
+          </wp:inline>
+        </w:drawing>
+      </w:r>
+    </w:p>
+    <w:p>
+      <w:pPr>
+        <w:tabs>
+          <w:tab w:val="left" w:pos="8589"/>
+        </w:tabs>
+      </w:pPr>
+    </w:p>
+    <w:p>
+      <w:pPr>
+        <w:tabs>
+          <w:tab w:val="left" w:pos="8589"/>
+        </w:tabs>
+      </w:pPr>
+      <w:r>
+        <w:t>A Pooling Layer Generally is used to Decrease the Size of the Output, and to Prevent Overfitting.</w:t>
+      </w:r>
+      <w:r>
+        <w:t xml:space="preserve"> </w:t>
+      </w:r>
+    </w:p>
+    <w:p>
+      <w:pPr>
+        <w:tabs>
+          <w:tab w:val="left" w:pos="8589"/>
+        </w:tabs>
+      </w:pPr>
+      <w:r>
+        <w:t>Recently having a pooling layer has fallen out of favor due to Dropout being a much better regularizer, the loss of information from just keeping a Max, and Recent datasets are big and complex enough that we are more concerned with underfitting.</w:t>
+      </w:r>
+    </w:p>
+    <w:p>
+      <w:pPr>
+        <w:tabs>
+          <w:tab w:val="left" w:pos="8589"/>
+        </w:tabs>
+      </w:pPr>
+    </w:p>
+    <w:p>
+      <w:pPr>
+        <w:tabs>
+          <w:tab w:val="left" w:pos="8589"/>
+        </w:tabs>
+        <w:rPr>
+          <w:b/>
+        </w:rPr>
+      </w:pPr>
+      <w:r>
+        <w:rPr>
+          <w:b/>
+        </w:rPr>
+        <w:t>1x1 Convolutions</w:t>
+      </w:r>
+    </w:p>
+    <w:p>
+      <w:pPr>
+        <w:tabs>
+          <w:tab w:val="left" w:pos="8589"/>
+        </w:tabs>
+      </w:pPr>
+    </w:p>
+    <w:p>
+      <w:pPr>
+        <w:tabs>
+          <w:tab w:val="left" w:pos="8589"/>
+        </w:tabs>
+      </w:pPr>
+      <w:r>
+        <w:t>Why would we want 1x1 convolutions? It doesn’t look at a patch of pixels it only looks at one.</w:t>
+      </w:r>
+    </w:p>
+    <w:p>
+      <w:pPr>
+        <w:tabs>
+          <w:tab w:val="left" w:pos="8589"/>
+        </w:tabs>
+      </w:pPr>
+      <w:r>
+        <w:t xml:space="preserve">If we Look at a normal </w:t>
+      </w:r>
+      <w:r>
+        <w:t>convolution</w:t>
+      </w:r>
+      <w:r>
+        <w:t xml:space="preserve"> with a patch</w:t>
+      </w:r>
+      <w:r>
+        <w:t>:</w:t>
+      </w:r>
+    </w:p>
+    <w:p>
+      <w:pPr>
+        <w:tabs>
+          <w:tab w:val="left" w:pos="8589"/>
+        </w:tabs>
+      </w:pPr>
+      <w:r>
+        <w:rPr>
+          <w:noProof/>
+          <w:lang w:eastAsia="en-CA"/>
+        </w:rPr>
+        <w:drawing>
+          <wp:inline distT="0" distB="0" distL="0" distR="0" wp14:anchorId="7C57A67C" wp14:editId="29E7C4FA">
+            <wp:extent cx="3434678" cy="1804307"/>
+            <wp:effectExtent l="0" t="0" r="0" b="5715"/>
+            <wp:docPr id="11" name="Picture 11"/>
+            <wp:cNvGraphicFramePr>
+              <a:graphicFrameLocks xmlns:a="http://schemas.openxmlformats.org/drawingml/2006/main" noChangeAspect="1"/>
+            </wp:cNvGraphicFramePr>
+            <a:graphic xmlns:a="http://schemas.openxmlformats.org/drawingml/2006/main">
+              <a:graphicData uri="http://schemas.openxmlformats.org/drawingml/2006/picture">
+                <pic:pic xmlns:pic="http://schemas.openxmlformats.org/drawingml/2006/picture">
+                  <pic:nvPicPr>
+                    <pic:cNvPr id="1" name=""/>
+                    <pic:cNvPicPr/>
+                  </pic:nvPicPr>
+                  <pic:blipFill>
+                    <a:blip r:embed="rId15"/>
+                    <a:stretch>
+                      <a:fillRect/>
+                    </a:stretch>
+                  </pic:blipFill>
+                  <pic:spPr>
+                    <a:xfrm>
+                      <a:off x="0" y="0"/>
+                      <a:ext cx="3436886" cy="1805467"/>
+                    </a:xfrm>
+                    <a:prstGeom prst="rect">
+                      <a:avLst/>
+                    </a:prstGeom>
+                  </pic:spPr>
+                </pic:pic>
+              </a:graphicData>
+            </a:graphic>
+          </wp:inline>
+        </w:drawing>
+      </w:r>
+    </w:p>
+    <w:p>
+      <w:pPr>
+        <w:tabs>
+          <w:tab w:val="left" w:pos="8589"/>
+        </w:tabs>
+      </w:pPr>
+    </w:p>
+    <w:p>
+      <w:pPr>
+        <w:tabs>
+          <w:tab w:val="left" w:pos="8589"/>
+        </w:tabs>
+      </w:pPr>
+      <w:r>
+        <w:t>Convolution really is only a linear classifier.</w:t>
+      </w:r>
+    </w:p>
+    <w:p>
+      <w:pPr>
+        <w:tabs>
+          <w:tab w:val="left" w:pos="8589"/>
+        </w:tabs>
+      </w:pPr>
+      <w:r>
+        <w:lastRenderedPageBreak/>
+        <w:t>If we add a 1x1 convolution in between, we have a mini-neural network running over the patch instead of a linear classifier.</w:t>
+      </w:r>
+    </w:p>
+    <w:p>
+      <w:pPr>
+        <w:tabs>
+          <w:tab w:val="left" w:pos="8589"/>
+        </w:tabs>
+      </w:pPr>
+      <w:r>
+        <w:t>It is a very inexpensive way to make our model deeper and have more parameters without changing the overall structure.</w:t>
+      </w:r>
+    </w:p>
+    <w:p>
+      <w:pPr>
+        <w:tabs>
+          <w:tab w:val="left" w:pos="8589"/>
+        </w:tabs>
+      </w:pPr>
+      <w:r>
+        <w:t>Easy to do as a 1x1 convolution is really just a matrix multiplication.</w:t>
+      </w:r>
+    </w:p>
+    <w:p>
+      <w:pPr>
+        <w:tabs>
+          <w:tab w:val="left" w:pos="8589"/>
+        </w:tabs>
+      </w:pPr>
+      <w:r>
+        <w:rPr>
+          <w:noProof/>
+          <w:lang w:eastAsia="en-CA"/>
+        </w:rPr>
+        <w:drawing>
+          <wp:inline distT="0" distB="0" distL="0" distR="0" wp14:anchorId="57103C51" wp14:editId="26C74E28">
+            <wp:extent cx="5151664" cy="2840570"/>
+            <wp:effectExtent l="0" t="0" r="0" b="0"/>
+            <wp:docPr id="12" name="Picture 12"/>
+            <wp:cNvGraphicFramePr>
+              <a:graphicFrameLocks xmlns:a="http://schemas.openxmlformats.org/drawingml/2006/main" noChangeAspect="1"/>
+            </wp:cNvGraphicFramePr>
+            <a:graphic xmlns:a="http://schemas.openxmlformats.org/drawingml/2006/main">
+              <a:graphicData uri="http://schemas.openxmlformats.org/drawingml/2006/picture">
+                <pic:pic xmlns:pic="http://schemas.openxmlformats.org/drawingml/2006/picture">
+                  <pic:nvPicPr>
+                    <pic:cNvPr id="1" name=""/>
+                    <pic:cNvPicPr/>
+                  </pic:nvPicPr>
+                  <pic:blipFill>
+                    <a:blip r:embed="rId16"/>
+                    <a:stretch>
+                      <a:fillRect/>
+                    </a:stretch>
+                  </pic:blipFill>
+                  <pic:spPr>
+                    <a:xfrm>
+                      <a:off x="0" y="0"/>
+                      <a:ext cx="5158891" cy="2844555"/>
+                    </a:xfrm>
+                    <a:prstGeom prst="rect">
+                      <a:avLst/>
+                    </a:prstGeom>
+                  </pic:spPr>
+                </pic:pic>
+              </a:graphicData>
+            </a:graphic>
+          </wp:inline>
+        </w:drawing>
+      </w:r>
+    </w:p>
+    <w:p>
+      <w:pPr>
+        <w:tabs>
+          <w:tab w:val="left" w:pos="8589"/>
+        </w:tabs>
+      </w:pPr>
+    </w:p>
+    <w:p>
+      <w:pPr>
+        <w:tabs>
+          <w:tab w:val="left" w:pos="8589"/>
+        </w:tabs>
+      </w:pPr>
+      <w:r>
+        <w:t>Poolin</w:t>
+      </w:r>
+      <w:r>
+        <w:t>g and 1x1 Convolutions are used in a general strategy to create Convolutional Neural Networks that are both smaller and better than covnets that simply use a series of convolutions. It is called Inception Modules.</w:t>
+      </w:r>
+    </w:p>
+    <w:p>
+      <w:pPr>
+        <w:tabs>
+          <w:tab w:val="left" w:pos="8589"/>
+        </w:tabs>
+      </w:pPr>
+    </w:p>
+    <w:p>
+      <w:pPr>
+        <w:tabs>
+          <w:tab w:val="left" w:pos="8589"/>
+        </w:tabs>
+        <w:rPr>
+          <w:b/>
+        </w:rPr>
+      </w:pPr>
+      <w:r>
+        <w:rPr>
+          <w:b/>
+        </w:rPr>
+        <w:t>Inception Mod</w:t>
+      </w:r>
+      <w:r>
+        <w:rPr>
+          <w:b/>
+        </w:rPr>
+        <w:t>ule</w:t>
+      </w:r>
+      <w:r>
+        <w:rPr>
+          <w:b/>
+        </w:rPr>
+        <w:t>s:</w:t>
+      </w:r>
+    </w:p>
+    <w:p>
+      <w:pPr>
+        <w:tabs>
+          <w:tab w:val="left" w:pos="8589"/>
+        </w:tabs>
+      </w:pPr>
+    </w:p>
+    <w:p>
+      <w:pPr>
+        <w:tabs>
+          <w:tab w:val="left" w:pos="8589"/>
+        </w:tabs>
+      </w:pPr>
+      <w:r>
+        <w:t>The idea is that at each layer of your covnet, you make a choice, a pooling operation, a convolution (1x1 or 3x3 or 5x5). In reality why choose if they all benefit. Let us use them all and concatenate the outputs.</w:t>
+      </w:r>
+    </w:p>
+    <w:p>
+      <w:pPr>
+        <w:tabs>
+          <w:tab w:val="left" w:pos="8589"/>
+        </w:tabs>
+      </w:pPr>
+      <w:r>
+        <w:rPr>
+          <w:noProof/>
+          <w:lang w:eastAsia="en-CA"/>
+        </w:rPr>
+        <w:lastRenderedPageBreak/>
+        <w:drawing>
+          <wp:inline distT="0" distB="0" distL="0" distR="0" wp14:anchorId="4C379FC8" wp14:editId="72DEB9D8">
+            <wp:extent cx="5943600" cy="3504565"/>
+            <wp:effectExtent l="0" t="0" r="0" b="635"/>
+            <wp:docPr id="13" name="Picture 13"/>
+            <wp:cNvGraphicFramePr>
+              <a:graphicFrameLocks xmlns:a="http://schemas.openxmlformats.org/drawingml/2006/main" noChangeAspect="1"/>
+            </wp:cNvGraphicFramePr>
+            <a:graphic xmlns:a="http://schemas.openxmlformats.org/drawingml/2006/main">
+              <a:graphicData uri="http://schemas.openxmlformats.org/drawingml/2006/picture">
+                <pic:pic xmlns:pic="http://schemas.openxmlformats.org/drawingml/2006/picture">
+                  <pic:nvPicPr>
+                    <pic:cNvPr id="1" name=""/>
+                    <pic:cNvPicPr/>
+                  </pic:nvPicPr>
+                  <pic:blipFill>
+                    <a:blip r:embed="rId17"/>
+                    <a:stretch>
+                      <a:fillRect/>
+                    </a:stretch>
+                  </pic:blipFill>
+                  <pic:spPr>
+                    <a:xfrm>
+                      <a:off x="0" y="0"/>
+                      <a:ext cx="5943600" cy="3504565"/>
+                    </a:xfrm>
+                    <a:prstGeom prst="rect">
+                      <a:avLst/>
+                    </a:prstGeom>
+                  </pic:spPr>
+                </pic:pic>
+              </a:graphicData>
+            </a:graphic>
+          </wp:inline>
+        </w:drawing>
+      </w:r>
+    </w:p>
+    <w:p>
+      <w:pPr>
+        <w:tabs>
+          <w:tab w:val="left" w:pos="8589"/>
+        </w:tabs>
+      </w:pPr>
+      <w:r>
+        <w:t>Looks complicated but you can choose these parameters so that the total number of parameters in your model is very small, yet the model performs better than if you had a simple convolution layer.</w:t>
+      </w:r>
+    </w:p>
+    <w:p>
+      <w:pPr>
+        <w:tabs>
+          <w:tab w:val="left" w:pos="8589"/>
+        </w:tabs>
+      </w:pPr>
+    </w:p>
+    <w:p>
+      <w:pPr>
+        <w:tabs>
+          <w:tab w:val="left" w:pos="8589"/>
+        </w:tabs>
+      </w:pPr>
       <w:bookmarkStart w:id="0" w:name="_GoBack"/>
       <w:bookmarkEnd w:id="0"/>
+    </w:p>
+    <w:p>
+      <w:pPr>
+        <w:tabs>
+          <w:tab w:val="left" w:pos="8589"/>
+        </w:tabs>
+      </w:pPr>
     </w:p>
     <w:sectPr>
       <w:pgSz w:w="12240" w:h="15840"/>

</xml_diff>